<commit_message>
Update A New Role for Roles in Biomedical Ontologies Draft 4.docx
</commit_message>
<xml_diff>
--- a/A New Role for Roles in Biomedical Ontologies Draft 4.docx
+++ b/A New Role for Roles in Biomedical Ontologies Draft 4.docx
@@ -42,6 +42,9 @@
       <w:pPr>
         <w:spacing w:after="0" w:line="240" w:lineRule="auto"/>
       </w:pPr>
+      <w:r>
+        <w:t xml:space="preserve">  </w:t>
+      </w:r>
     </w:p>
     <w:p>
       <w:pPr>
@@ -88,82 +91,10 @@
         <w:t xml:space="preserve">life science </w:t>
       </w:r>
       <w:r>
-        <w:t>researchers as to how these terms should be understood (</w:t>
-      </w:r>
-      <w:proofErr w:type="spellStart"/>
-      <w:r>
-        <w:t>Brunett</w:t>
-      </w:r>
-      <w:proofErr w:type="spellEnd"/>
-      <w:r>
-        <w:t xml:space="preserve"> &amp; Doolittle, 2014). </w:t>
-      </w:r>
-      <w:r>
-        <w:t>Some treat “role” as something a function can play “role of mitochondria function” (Murphy, et. al. 2016), while others treat “role” as a type of function, e.g. “causal role function” (Thomas, 2017). Some argue “function” should only be used at the level of organism while (causal) role should be used everywhere else (</w:t>
-      </w:r>
-      <w:proofErr w:type="spellStart"/>
-      <w:r>
-        <w:t>Doolite</w:t>
-      </w:r>
-      <w:proofErr w:type="spellEnd"/>
-      <w:r>
-        <w:t>, et. al. 2014), while others argue “function” picks out why an entity exists while “role” is an ahistorical description of how an entity contributes to a complex system (</w:t>
-      </w:r>
-      <w:proofErr w:type="spellStart"/>
-      <w:r>
-        <w:t>Keeting</w:t>
-      </w:r>
-      <w:proofErr w:type="spellEnd"/>
-      <w:r>
-        <w:t xml:space="preserve">, et. al. 2019). Debates similarly persist among ontologists as to how these terms should be understood (Buller, 1998; </w:t>
-      </w:r>
-      <w:proofErr w:type="spellStart"/>
-      <w:r>
-        <w:t>Wouter</w:t>
-      </w:r>
-      <w:proofErr w:type="spellEnd"/>
-      <w:r>
-        <w:t xml:space="preserve">, 2005; </w:t>
-      </w:r>
-      <w:proofErr w:type="spellStart"/>
-      <w:r>
-        <w:t>Krohs</w:t>
-      </w:r>
-      <w:proofErr w:type="spellEnd"/>
-      <w:r>
-        <w:t xml:space="preserve"> &amp; </w:t>
-      </w:r>
-      <w:proofErr w:type="spellStart"/>
-      <w:r>
-        <w:t>Krohs</w:t>
-      </w:r>
-      <w:proofErr w:type="spellEnd"/>
-      <w:r>
-        <w:t xml:space="preserve">, 2000; </w:t>
-      </w:r>
-      <w:proofErr w:type="spellStart"/>
-      <w:r>
-        <w:t>Rohl</w:t>
-      </w:r>
-      <w:proofErr w:type="spellEnd"/>
-      <w:r>
-        <w:t xml:space="preserve"> &amp; Jansen, 2014; </w:t>
-      </w:r>
-      <w:proofErr w:type="spellStart"/>
-      <w:r>
-        <w:t>Artiga</w:t>
-      </w:r>
-      <w:proofErr w:type="spellEnd"/>
-      <w:r>
-        <w:t xml:space="preserve">, 2016; Spear, </w:t>
-      </w:r>
-      <w:proofErr w:type="spellStart"/>
-      <w:r>
-        <w:t>Ceusters</w:t>
-      </w:r>
-      <w:proofErr w:type="spellEnd"/>
-      <w:r>
-        <w:t xml:space="preserve">, &amp; Smith, 2016). What unifies these disputes is the difficulty associated with characterizing normative and future-directed features of “function” and “role” as they are used in life sciences and in natural language more broadly. </w:t>
+        <w:t xml:space="preserve">researchers as to how these terms should be understood (Brunett &amp; Doolittle, 2014). </w:t>
+      </w:r>
+      <w:r>
+        <w:t xml:space="preserve">Some treat “role” as something a function can play “role of mitochondria function” (Murphy, et. al. 2016), while others treat “role” as a type of function, e.g. “causal role function” (Thomas, 2017). Some argue “function” should only be used at the level of organism while (causal) role should be used everywhere else (Doolite, et. al. 2014), while others argue “function” picks out why an entity exists while “role” is an ahistorical description of how an entity contributes to a complex system (Keeting, et. al. 2019). Debates similarly persist among ontologists as to how these terms should be understood (Buller, 1998; Wouter, 2005; Krohs &amp; Krohs, 2000; Rohl &amp; Jansen, 2014; Artiga, 2016; Spear, Ceusters, &amp; Smith, 2016). What unifies these disputes is the difficulty associated with characterizing normative and future-directed features of “function” and “role” as they are used in life sciences and in natural language more broadly. </w:t>
       </w:r>
     </w:p>
     <w:p>
@@ -463,23 +394,7 @@
         <w:t>Figure 1</w:t>
       </w:r>
       <w:r>
-        <w:t xml:space="preserve"> displays the complete BFO hierarchy where “</w:t>
-      </w:r>
-      <w:proofErr w:type="spellStart"/>
-      <w:r>
-        <w:t>is_a</w:t>
-      </w:r>
-      <w:proofErr w:type="spellEnd"/>
-      <w:r>
-        <w:t xml:space="preserve">” indicates sub-type relations, where “A </w:t>
-      </w:r>
-      <w:proofErr w:type="spellStart"/>
-      <w:r>
-        <w:t>is_a</w:t>
-      </w:r>
-      <w:proofErr w:type="spellEnd"/>
-      <w:r>
-        <w:t xml:space="preserve"> B” means “instances of the universal A are instances of the universal B”. This paraphrase, moreover, reflects BFO’s emphasis on instances of universals, e.g. red on </w:t>
+        <w:t xml:space="preserve"> displays the complete BFO hierarchy where “is_a” indicates sub-type relations, where “A is_a B” means “instances of the universal A are instances of the universal B”. This paraphrase, moreover, reflects BFO’s emphasis on instances of universals, e.g. red on </w:t>
       </w:r>
       <w:r>
         <w:rPr>
@@ -542,15 +457,7 @@
         <w:spacing w:after="0" w:line="240" w:lineRule="auto"/>
       </w:pPr>
       <w:r>
-        <w:t xml:space="preserve">Instances of Realizable Entity are themselves instances of Specifically Dependent Continuant, a subclass of Continuant. Specifically Dependent Continuant entities are dependent in the existential sense, that is, they depend for their existence on other entities. This feature of Specifically Dependent Continuant entities transfers to its subclasses, resulting in instances of Realizable Entity being in every case existentially dependent on other entities. This feature similarly apples to instances of Quality, another subclass of Specifically Dependent Continuant. Instances of Quality are distinguished from those of Realizable Entity in that while the former </w:t>
-      </w:r>
-      <w:proofErr w:type="gramStart"/>
-      <w:r>
-        <w:t>are</w:t>
-      </w:r>
-      <w:proofErr w:type="gramEnd"/>
-      <w:r>
-        <w:t xml:space="preserve"> fully manifested whenever they exist, the latter are not. For example, a red apple is plausibly described as bearing a quality, an instance of the color red. This color will manifest in its entirety whenever it manifests at all. In contrast, the apple plausibly also bears a tendency to decay if left in the heat, but this feature of the apple need not manifest for the apple to bear it. </w:t>
+        <w:t xml:space="preserve">Instances of Realizable Entity are themselves instances of Specifically Dependent Continuant, a subclass of Continuant. Specifically Dependent Continuant entities are dependent in the existential sense, that is, they depend for their existence on other entities. This feature of Specifically Dependent Continuant entities transfers to its subclasses, resulting in instances of Realizable Entity being in every case existentially dependent on other entities. This feature similarly apples to instances of Quality, another subclass of Specifically Dependent Continuant. Instances of Quality are distinguished from those of Realizable Entity in that while the former are fully manifested whenever they exist, the latter are not. For example, a red apple is plausibly described as bearing a quality, an instance of the color red. This color will manifest in its entirety whenever it manifests at all. In contrast, the apple plausibly also bears a tendency to decay if left in the heat, but this feature of the apple need not manifest for the apple to bear it. </w:t>
       </w:r>
       <w:r>
         <w:t xml:space="preserve">BFO draws this distinction by treating the latter as an instance of Realizable Entity. </w:t>
@@ -705,13 +612,8 @@
         <w:ind w:left="1440"/>
       </w:pPr>
       <w:r>
-        <w:t xml:space="preserve">this realization occurs in virtue of the bearer’s physical </w:t>
-      </w:r>
-      <w:proofErr w:type="gramStart"/>
-      <w:r>
-        <w:t>make-up</w:t>
-      </w:r>
-      <w:proofErr w:type="gramEnd"/>
+        <w:t>this realization occurs in virtue of the bearer’s physical make-up</w:t>
+      </w:r>
     </w:p>
     <w:p>
       <w:pPr>
@@ -815,18 +717,8 @@
           <w:iCs/>
           <w:color w:val="767171" w:themeColor="background2" w:themeShade="80"/>
         </w:rPr>
-        <w:t xml:space="preserve">Figure 1: Sodium Chloride manifesting disposition to dissolve in </w:t>
-      </w:r>
-      <w:proofErr w:type="gramStart"/>
-      <w:r>
-        <w:rPr>
-          <w:i/>
-          <w:iCs/>
-          <w:color w:val="767171" w:themeColor="background2" w:themeShade="80"/>
-        </w:rPr>
-        <w:t>H2O</w:t>
-      </w:r>
-      <w:proofErr w:type="gramEnd"/>
+        <w:t>Figure 1: Sodium Chloride manifesting disposition to dissolve in H2O</w:t>
+      </w:r>
     </w:p>
     <w:p>
       <w:pPr>
@@ -881,15 +773,7 @@
         <w:ind w:left="1080"/>
       </w:pPr>
       <w:r>
-        <w:t xml:space="preserve">r exists because there is some single bearer that is in some special physical, social, or institutional set of circumstances in which this bearer does not have to </w:t>
-      </w:r>
-      <w:proofErr w:type="gramStart"/>
-      <w:r>
-        <w:t>be</w:t>
-      </w:r>
-      <w:proofErr w:type="gramEnd"/>
-      <w:r>
-        <w:t xml:space="preserve"> </w:t>
+        <w:t xml:space="preserve">r exists because there is some single bearer that is in some special physical, social, or institutional set of circumstances in which this bearer does not have to be </w:t>
       </w:r>
     </w:p>
     <w:p>
@@ -898,13 +782,8 @@
         <w:ind w:left="1080"/>
       </w:pPr>
       <w:r>
-        <w:t xml:space="preserve">&amp; r is not such that, if it ceases to exist, then the physical make-up of the bearer is thereby </w:t>
-      </w:r>
-      <w:proofErr w:type="gramStart"/>
-      <w:r>
-        <w:t>changed</w:t>
-      </w:r>
-      <w:proofErr w:type="gramEnd"/>
+        <w:t>&amp; r is not such that, if it ceases to exist, then the physical make-up of the bearer is thereby changed</w:t>
+      </w:r>
     </w:p>
     <w:p>
       <w:pPr>
@@ -1062,21 +941,7 @@
         <w:rPr>
           <w:rFonts w:ascii="Garamond" w:hAnsi="Garamond"/>
         </w:rPr>
-        <w:t xml:space="preserve">Each of these features have been discussed above. Dispositions are not optional, while Roles are. Both instances of Role and instances of Disposition are intended to contrast with instances of Quality, insofar as the latter class represents </w:t>
-      </w:r>
-      <w:proofErr w:type="gramStart"/>
-      <w:r>
-        <w:rPr>
-          <w:rFonts w:ascii="Garamond" w:hAnsi="Garamond"/>
-        </w:rPr>
-        <w:t>actually manifesting</w:t>
-      </w:r>
-      <w:proofErr w:type="gramEnd"/>
-      <w:r>
-        <w:rPr>
-          <w:rFonts w:ascii="Garamond" w:hAnsi="Garamond"/>
-        </w:rPr>
-        <w:t xml:space="preserve"> instances of Specifically Dependent Continuant, while the former classes – being instances of Realizable Entity – represents potential manifestations. Instances of Role are claimed to be grounded in the external environment, while instances of Disposition are grounded internally to bearers, while both subclasses of Realizable Entity are meant to accommodate that researchers typically observe manifestations then infer to the best explanation about what dispositions entities must have to cause them, from which we derive mechanisms used in prediction and tracking of instances of Realizable Entity. </w:t>
+        <w:t xml:space="preserve">Each of these features have been discussed above. Dispositions are not optional, while Roles are. Both instances of Role and instances of Disposition are intended to contrast with instances of Quality, insofar as the latter class represents actually manifesting instances of Specifically Dependent Continuant, while the former classes – being instances of Realizable Entity – represents potential manifestations. Instances of Role are claimed to be grounded in the external environment, while instances of Disposition are grounded internally to bearers, while both subclasses of Realizable Entity are meant to accommodate that researchers typically observe manifestations then infer to the best explanation about what dispositions entities must have to cause them, from which we derive mechanisms used in prediction and tracking of instances of Realizable Entity. </w:t>
       </w:r>
     </w:p>
     <w:p>
@@ -1154,21 +1019,7 @@
         <w:rPr>
           <w:rFonts w:ascii="Garamond" w:hAnsi="Garamond"/>
         </w:rPr>
-        <w:t xml:space="preserve"> - The system composed of sodium chloride, hydrogen, and oxygen is an instance of Material Entity and so exhibits some material structure based on its constituents. This material entity – before sodium chloride dissolves – presumably bears dispositions, e.g. solution </w:t>
-      </w:r>
-      <w:proofErr w:type="spellStart"/>
-      <w:r>
-        <w:rPr>
-          <w:rFonts w:ascii="Garamond" w:hAnsi="Garamond"/>
-        </w:rPr>
-        <w:t>pH.</w:t>
-      </w:r>
-      <w:proofErr w:type="spellEnd"/>
-      <w:r>
-        <w:rPr>
-          <w:rFonts w:ascii="Garamond" w:hAnsi="Garamond"/>
-        </w:rPr>
-        <w:t xml:space="preserve"> Realization of the disposition of sodium chloride results in changes to dispositions inhering in the solution, and so changes to its material base that is the solution. But then realization of a disposition is a complex phenomenon, resulting in what we might call </w:t>
+        <w:t xml:space="preserve"> - The system composed of sodium chloride, hydrogen, and oxygen is an instance of Material Entity and so exhibits some material structure based on its constituents. This material entity – before sodium chloride dissolves – presumably bears dispositions, e.g. solution pH. Realization of the disposition of sodium chloride results in changes to dispositions inhering in the solution, and so changes to its material base that is the solution. But then realization of a disposition is a complex phenomenon, resulting in what we might call </w:t>
       </w:r>
       <w:r>
         <w:rPr>
@@ -1453,21 +1304,7 @@
         <w:rPr>
           <w:rFonts w:ascii="Garamond" w:hAnsi="Garamond"/>
         </w:rPr>
-        <w:t xml:space="preserve">As discussed, dispositions are </w:t>
-      </w:r>
-      <w:proofErr w:type="gramStart"/>
-      <w:r>
-        <w:rPr>
-          <w:rFonts w:ascii="Garamond" w:hAnsi="Garamond"/>
-        </w:rPr>
-        <w:t>internally-grounded</w:t>
-      </w:r>
-      <w:proofErr w:type="gramEnd"/>
-      <w:r>
-        <w:rPr>
-          <w:rFonts w:ascii="Garamond" w:hAnsi="Garamond"/>
-        </w:rPr>
-        <w:t xml:space="preserve"> realizable entities, and the dispositions that an object has </w:t>
+        <w:t xml:space="preserve">As discussed, dispositions are internally-grounded realizable entities, and the dispositions that an object has </w:t>
       </w:r>
       <w:r>
         <w:rPr>
@@ -1544,15 +1381,7 @@
         <w:ind w:left="720"/>
       </w:pPr>
       <w:r>
-        <w:t xml:space="preserve">For all x, t: If x is a material entity at time t then there is some y such that y is a disposition and y </w:t>
-      </w:r>
-      <w:proofErr w:type="gramStart"/>
-      <w:r>
-        <w:t>inheres</w:t>
-      </w:r>
-      <w:proofErr w:type="gramEnd"/>
-      <w:r>
-        <w:t xml:space="preserve"> in x at t</w:t>
+        <w:t>For all x, t: If x is a material entity at time t then there is some y such that y is a disposition and y inheres in x at t</w:t>
       </w:r>
       <w:r>
         <w:rPr>
@@ -1573,7 +1402,6 @@
       <w:r>
         <w:t xml:space="preserve">In BFO, the relation </w:t>
       </w:r>
-      <w:proofErr w:type="spellStart"/>
       <w:r>
         <w:rPr>
           <w:i/>
@@ -1581,11 +1409,9 @@
         </w:rPr>
         <w:t>hasMaterialBasisIn</w:t>
       </w:r>
-      <w:proofErr w:type="spellEnd"/>
       <w:r>
         <w:t xml:space="preserve"> is used to relate a given disposition and the material in which it inheres at a given time. The </w:t>
       </w:r>
-      <w:proofErr w:type="spellStart"/>
       <w:r>
         <w:rPr>
           <w:i/>
@@ -1593,7 +1419,6 @@
         </w:rPr>
         <w:t>inheresIn</w:t>
       </w:r>
-      <w:proofErr w:type="spellEnd"/>
       <w:r>
         <w:t xml:space="preserve"> relation holds between – among other things – instances of quality and instances of material entity. There is not, however, a relation holding between a given disposition and qualities in which it is grounded. </w:t>
       </w:r>
@@ -1646,23 +1471,7 @@
         <w:t xml:space="preserve">The solubility of sodium chloride is a disposition inhering in – roughly speaking – the lattice structure of the salt. The salt has this disposition because of its lattice structure. </w:t>
       </w:r>
       <w:r>
-        <w:t xml:space="preserve">Importantly, the salt may lose its </w:t>
-      </w:r>
-      <w:proofErr w:type="gramStart"/>
-      <w:r>
-        <w:t>particular lattice</w:t>
-      </w:r>
-      <w:proofErr w:type="gramEnd"/>
-      <w:r>
-        <w:t xml:space="preserve"> structure at a given time and still maintain its solubility disposition. We capture this by requiring the lattice structure changes be minimal, not deviating from the determinate structure of some determinable lattice shape quality class. In short, a solubility disposition inhering in an instance of salt will be grounded in the salt’s shape, and this shape may change slightly while maintaining a solubility disposition inhering in the salt. There is nevertheless some point after which the disposition will no longer inhere in the </w:t>
-      </w:r>
-      <w:proofErr w:type="gramStart"/>
-      <w:r>
-        <w:t>salt, since</w:t>
-      </w:r>
-      <w:proofErr w:type="gramEnd"/>
-      <w:r>
-        <w:t xml:space="preserve"> its shape will have changed too drastically to ground the disposition. Where this cutoff lies in an assumed arrangement of determinate shapes is an empirical question; that there may be no sharp cutoff is a feature of determinates, cp. Color qualities.  </w:t>
+        <w:t xml:space="preserve">Importantly, the salt may lose its particular lattice structure at a given time and still maintain its solubility disposition. We capture this by requiring the lattice structure changes be minimal, not deviating from the determinate structure of some determinable lattice shape quality class. In short, a solubility disposition inhering in an instance of salt will be grounded in the salt’s shape, and this shape may change slightly while maintaining a solubility disposition inhering in the salt. There is nevertheless some point after which the disposition will no longer inhere in the salt, since its shape will have changed too drastically to ground the disposition. Where this cutoff lies in an assumed arrangement of determinate shapes is an empirical question; that there may be no sharp cutoff is a feature of determinates, cp. Color qualities.  </w:t>
       </w:r>
     </w:p>
     <w:p>
@@ -1734,31 +1543,7 @@
         <w:t xml:space="preserve"> #1</w:t>
       </w:r>
       <w:r>
-        <w:t xml:space="preserve">: Consider a relation holding between an instance of Object Aggregate and a proper mereological part of that aggregate. A University is – among other things an Object Aggregate comprised of administrative staff, educators, custodial staff, students, etc. A given student </w:t>
-      </w:r>
-      <w:proofErr w:type="gramStart"/>
-      <w:r>
-        <w:t>of</w:t>
-      </w:r>
-      <w:proofErr w:type="gramEnd"/>
-      <w:r>
-        <w:t xml:space="preserve"> a University is a proper object part of that aggregate. In this case, an individual bears a student role, correlated with potential manifestations of, say, duties. As a role, this realizable entity is optional, and so no change to the physical qualities of the student need </w:t>
-      </w:r>
-      <w:proofErr w:type="gramStart"/>
-      <w:r>
-        <w:t>arise</w:t>
-      </w:r>
-      <w:proofErr w:type="gramEnd"/>
-      <w:r>
-        <w:t xml:space="preserve"> if the student loses this role. Note, however, that while the individual need not </w:t>
-      </w:r>
-      <w:proofErr w:type="gramStart"/>
-      <w:r>
-        <w:t>physical</w:t>
-      </w:r>
-      <w:proofErr w:type="gramEnd"/>
-      <w:r>
-        <w:t xml:space="preserve"> change after the loss of this role, the University does, since it loses a material part. That is, the student bears a mereological parthood relation to the University, and the Object Aggregate that is the University is physically changed following the loss of this part. This may be reflected by a University headcount. </w:t>
+        <w:t xml:space="preserve">: Consider a relation holding between an instance of Object Aggregate and a proper mereological part of that aggregate. A University is – among other things an Object Aggregate comprised of administrative staff, educators, custodial staff, students, etc. A given student of a University is a proper object part of that aggregate. In this case, an individual bears a student role, correlated with potential manifestations of, say, duties. As a role, this realizable entity is optional, and so no change to the physical qualities of the student need arise if the student loses this role. Note, however, that while the individual need not physical change after the loss of this role, the University does, since it loses a material part. That is, the student bears a mereological parthood relation to the University, and the Object Aggregate that is the University is physically changed following the loss of this part. This may be reflected by a University headcount. </w:t>
       </w:r>
       <w:r>
         <w:t xml:space="preserve">On this proposal then, roles are grounded insofar relevant entities bear parthood relations to aggregates, while instances of Disposition are grounded in instances of Quality. The former characterizes external grounding, while the latter characterizes internal grounding.  </w:t>
@@ -1791,15 +1576,7 @@
         <w:t>Grounding and Mereology #2</w:t>
       </w:r>
       <w:r>
-        <w:t xml:space="preserve">: Consider two organisms engaged in commensalism. Each bears a commensal role realized in processes associated with commensalism. One organism </w:t>
-      </w:r>
-      <w:proofErr w:type="gramStart"/>
-      <w:r>
-        <w:t>gains</w:t>
-      </w:r>
-      <w:proofErr w:type="gramEnd"/>
-      <w:r>
-        <w:t xml:space="preserve"> benefit from interacting with the other, while the second neither gains nor loses anything. One might understand this relationship in mereological terms. There is an aggregate composed of these entities, and each organism bears as role insofar as they are members of that aggregate. If one organism loses this membership, it need not physically change the other organism, but the aggregate will lose a mereological part, and thus be physically changed. On this proposal then, roles are grounded insofar relevant entities bear parthood relations to aggregates, while instances of Disposition are grounded in instances of Quality. The former characterizes external grounding, while the latter characterizes internal grounding.  </w:t>
+        <w:t xml:space="preserve">: Consider two organisms engaged in commensalism. Each bears a commensal role realized in processes associated with commensalism. One organism gains benefit from interacting with the other, while the second neither gains nor loses anything. One might understand this relationship in mereological terms. There is an aggregate composed of these entities, and each organism bears as role insofar as they are members of that aggregate. If one organism loses this membership, it need not physically change the other organism, but the aggregate will lose a mereological part, and thus be physically changed. On this proposal then, roles are grounded insofar relevant entities bear parthood relations to aggregates, while instances of Disposition are grounded in instances of Quality. The former characterizes external grounding, while the latter characterizes internal grounding.  </w:t>
       </w:r>
     </w:p>
     <w:p>
@@ -2057,15 +1834,7 @@
         </w:rPr>
       </w:pPr>
       <w:r>
-        <w:t xml:space="preserve">Given the definitions of Role and Disposition in BFO, it seems clear that the latter can exist without the former. This, moreover, seems intuitive. A portion of water, for instance, bears many dispositions, but may not bear any role at a given time. That said, any given instance of Role does seem to depend on some instance of Disposition. Consider an instance of sodium chloride being used to increase the salinity of </w:t>
-      </w:r>
-      <w:proofErr w:type="gramStart"/>
-      <w:r>
-        <w:t>water, or</w:t>
-      </w:r>
-      <w:proofErr w:type="gramEnd"/>
-      <w:r>
-        <w:t xml:space="preserve"> enhance the flavor of a dish. Salt is used in these respective fashions because of its dispositions. </w:t>
+        <w:t xml:space="preserve">Given the definitions of Role and Disposition in BFO, it seems clear that the latter can exist without the former. This, moreover, seems intuitive. A portion of water, for instance, bears many dispositions, but may not bear any role at a given time. That said, any given instance of Role does seem to depend on some instance of Disposition. Consider an instance of sodium chloride being used to increase the salinity of water, or enhance the flavor of a dish. Salt is used in these respective fashions because of its dispositions. </w:t>
       </w:r>
     </w:p>
     <w:p>
@@ -2079,15 +1848,7 @@
         <w:ind w:left="720"/>
       </w:pPr>
       <w:r>
-        <w:t xml:space="preserve">For all x, y, t: If x is a Role and x inheres in material entity y at time t, then there is some y such that y is a disposition and y </w:t>
-      </w:r>
-      <w:proofErr w:type="gramStart"/>
-      <w:r>
-        <w:t>inheres</w:t>
-      </w:r>
-      <w:proofErr w:type="gramEnd"/>
-      <w:r>
-        <w:t xml:space="preserve"> in x at t</w:t>
+        <w:t>For all x, y, t: If x is a Role and x inheres in material entity y at time t, then there is some y such that y is a disposition and y inheres in x at t</w:t>
       </w:r>
     </w:p>
     <w:p>
@@ -2165,15 +1926,7 @@
       </w:r>
       <w:r>
         <w:lastRenderedPageBreak/>
-        <w:t xml:space="preserve">realization of D1, and this might arise in various ways. For example, realizations of dispositions result in occurrents, such as processes. D2 might realize process P2, which is incompatible with P1 realized by D1. More concretely, a piece of sodium chloride realizing a process of dissolving in unsaturated water, is incompatible with that portion of water realizing an increase in </w:t>
-      </w:r>
-      <w:proofErr w:type="spellStart"/>
-      <w:r>
-        <w:t>pH.</w:t>
-      </w:r>
-      <w:proofErr w:type="spellEnd"/>
-      <w:r>
-        <w:t xml:space="preserve"> </w:t>
+        <w:t xml:space="preserve">realization of D1, and this might arise in various ways. For example, realizations of dispositions result in occurrents, such as processes. D2 might realize process P2, which is incompatible with P1 realized by D1. More concretely, a piece of sodium chloride realizing a process of dissolving in unsaturated water, is incompatible with that portion of water realizing an increase in pH. </w:t>
       </w:r>
     </w:p>
     <w:p>
@@ -2182,15 +1935,7 @@
         <w:ind w:firstLine="720"/>
       </w:pPr>
       <w:r>
-        <w:t xml:space="preserve">Another way in which realization may be prevented is when the presence of a quality Q2 is incompatible with the quality of another Q1. For example, a square entity bears a shape quality that is incompatible with circular shape properties. What we have then are material entities such as sodium chloride, bearing qualities such as shape, volume, lattice structure, etc. In many cases, </w:t>
-      </w:r>
-      <w:proofErr w:type="gramStart"/>
-      <w:r>
-        <w:t>as a consequence of</w:t>
-      </w:r>
-      <w:proofErr w:type="gramEnd"/>
-      <w:r>
-        <w:t xml:space="preserve"> these qualities, material entities bear dispositions as well. For instance, the lattice structure of sodium chloride is a quality, and sodium chloride bears a disposition to dissolve in unsaturated water which is grounded in that lattice structure. Examining parts of the lattice structure in more detail would reveal, of course, atomic particles bearing qualities, such as charge, force, etc. grounding dissolving dispositions. Following BFO, however, we attend to the level of granularity fitting for our domain, in this case, sodium chloride and water. Our analysis reveals, moreover, how incompatible dispositions may be ground in incompatible qualities. Though in common parlance, we do not say that a round entity cannot be square because round entities realize processes incompatible with processes realized by round entities, this seems due largely to never having the opportunity to experience conflict. A car built with round tires realizes rolling processes incompatible with those associated with a car built with square tires. </w:t>
+        <w:t xml:space="preserve">Another way in which realization may be prevented is when the presence of a quality Q2 is incompatible with the quality of another Q1. For example, a square entity bears a shape quality that is incompatible with circular shape properties. What we have then are material entities such as sodium chloride, bearing qualities such as shape, volume, lattice structure, etc. In many cases, as a consequence of these qualities, material entities bear dispositions as well. For instance, the lattice structure of sodium chloride is a quality, and sodium chloride bears a disposition to dissolve in unsaturated water which is grounded in that lattice structure. Examining parts of the lattice structure in more detail would reveal, of course, atomic particles bearing qualities, such as charge, force, etc. grounding dissolving dispositions. Following BFO, however, we attend to the level of granularity fitting for our domain, in this case, sodium chloride and water. Our analysis reveals, moreover, how incompatible dispositions may be ground in incompatible qualities. Though in common parlance, we do not say that a round entity cannot be square because round entities realize processes incompatible with processes realized by round entities, this seems due largely to never having the opportunity to experience conflict. A car built with round tires realizes rolling processes incompatible with those associated with a car built with square tires. </w:t>
       </w:r>
     </w:p>
     <w:p>
@@ -2252,15 +1997,7 @@
         <w:ind w:firstLine="720"/>
       </w:pPr>
       <w:r>
-        <w:t xml:space="preserve">This suggests that qualities may be incompatible with other qualities, but also dispositions and roles. Similarly, dispositions may be incompatible with other dispositions, </w:t>
-      </w:r>
-      <w:proofErr w:type="gramStart"/>
-      <w:r>
-        <w:t>and also</w:t>
-      </w:r>
-      <w:proofErr w:type="gramEnd"/>
-      <w:r>
-        <w:t xml:space="preserve"> with other roles.</w:t>
+        <w:t>This suggests that qualities may be incompatible with other qualities, but also dispositions and roles. Similarly, dispositions may be incompatible with other dispositions, and also with other roles.</w:t>
       </w:r>
     </w:p>
     <w:p>
@@ -2289,15 +2026,7 @@
         <w:spacing w:after="0" w:line="240" w:lineRule="auto"/>
       </w:pPr>
       <w:r>
-        <w:t xml:space="preserve">As indicated in the introduction, BFO is a general ontology, from which more specific ontologies extend by downward population. </w:t>
-      </w:r>
-      <w:proofErr w:type="gramStart"/>
-      <w:r>
-        <w:t>The Infectious Disease Ontology (IDO) Core,</w:t>
-      </w:r>
-      <w:proofErr w:type="gramEnd"/>
-      <w:r>
-        <w:t xml:space="preserve"> is an example of a downward extension ontology. IDO covers terms relevant to the investigation of infectious diseases, broadly speaking, and itself boast several extensions to specific diseases such as the Virus Infectious Disease Ontology (VIDO) and the Coronavirus Infectious Disease Ontology (CIDO). We examine applications of the preceding discussion in domains covered by </w:t>
+        <w:t xml:space="preserve">As indicated in the introduction, BFO is a general ontology, from which more specific ontologies extend by downward population. The Infectious Disease Ontology (IDO) Core, is an example of a downward extension ontology. IDO covers terms relevant to the investigation of infectious diseases, broadly speaking, and itself boast several extensions to specific diseases such as the Virus Infectious Disease Ontology (VIDO) and the Coronavirus Infectious Disease Ontology (CIDO). We examine applications of the preceding discussion in domains covered by </w:t>
       </w:r>
       <w:commentRangeStart w:id="3"/>
       <w:r>
@@ -3215,15 +2944,7 @@
         <w:ind w:left="1426" w:right="58"/>
       </w:pPr>
       <w:r>
-        <w:t xml:space="preserve">Host and pathogens interact primarily through damage to the </w:t>
-      </w:r>
-      <w:proofErr w:type="gramStart"/>
-      <w:r>
-        <w:t>host</w:t>
-      </w:r>
-      <w:proofErr w:type="gramEnd"/>
-      <w:r>
-        <w:t xml:space="preserve"> </w:t>
+        <w:t xml:space="preserve">Host and pathogens interact primarily through damage to the host </w:t>
       </w:r>
     </w:p>
     <w:p>
@@ -3237,13 +2958,8 @@
         <w:ind w:left="1426" w:right="58"/>
       </w:pPr>
       <w:r>
-        <w:t xml:space="preserve">Host damage is a function of the intensity and degree of host response and pathogen factors, each determined by genetic and phenotypic </w:t>
-      </w:r>
-      <w:proofErr w:type="gramStart"/>
-      <w:r>
-        <w:t>profiles</w:t>
-      </w:r>
-      <w:proofErr w:type="gramEnd"/>
+        <w:t>Host damage is a function of the intensity and degree of host response and pathogen factors, each determined by genetic and phenotypic profiles</w:t>
+      </w:r>
     </w:p>
     <w:p>
       <w:pPr>
@@ -3540,26 +3256,10 @@
       </w:pPr>
       <w:r>
         <w:tab/>
-        <w:t xml:space="preserve">Waves are not their material bearers. Waves, for example, are not composed of the same, say, water as they proceed towards a beach, but undergo changes in composition throughout. Waves, moreover, are superimposable, whereas material entities in BFO are not. Any two material entities that </w:t>
-      </w:r>
-      <w:proofErr w:type="gramStart"/>
-      <w:r>
-        <w:t>occupy the same space at all times</w:t>
-      </w:r>
-      <w:proofErr w:type="gramEnd"/>
-      <w:r>
-        <w:t xml:space="preserve"> they exist are identical. </w:t>
-      </w:r>
-      <w:r>
-        <w:t xml:space="preserve">Waves are, moreover, not merely </w:t>
-      </w:r>
-      <w:proofErr w:type="gramStart"/>
-      <w:r>
-        <w:t>shapes, since</w:t>
-      </w:r>
-      <w:proofErr w:type="gramEnd"/>
-      <w:r>
-        <w:t xml:space="preserve"> they must be borne by bearers. </w:t>
+        <w:t xml:space="preserve">Waves are not their material bearers. Waves, for example, are not composed of the same, say, water as they proceed towards a beach, but undergo changes in composition throughout. Waves, moreover, are superimposable, whereas material entities in BFO are not. Any two material entities that occupy the same space at all times they exist are identical. </w:t>
+      </w:r>
+      <w:r>
+        <w:t xml:space="preserve">Waves are, moreover, not merely shapes, since they must be borne by bearers. </w:t>
       </w:r>
     </w:p>
     <w:p>
@@ -3568,15 +3268,7 @@
       </w:pPr>
       <w:r>
         <w:tab/>
-        <w:t xml:space="preserve">We argue – pace other ontologists (Batchelor &amp; Hastings, ) – that waves have disposition and role features. Some argue waves cannot be dispositional because – citing (Mumford &amp; Anjum, 2010) – manifestations of dispositions always lead to the creation of new dispositions. Mumford and Anjum merely assert this </w:t>
-      </w:r>
-      <w:proofErr w:type="gramStart"/>
-      <w:r>
-        <w:t>is</w:t>
-      </w:r>
-      <w:proofErr w:type="gramEnd"/>
-      <w:r>
-        <w:t xml:space="preserve"> so, however, without argument. It is consistent (Williams, 2020) for a theory of dispositions to allow for cases in which a disposition manifests without creating a new disposition, e.g. two cards stacked against each other on a table (Martin, 1994). Additionally, BFO remains neutral on this matter. In any event, dispositions are superimposable in the sense that manifestations can be blocked as described above. </w:t>
+        <w:t xml:space="preserve">We argue – pace other ontologists (Batchelor &amp; Hastings, ) – that waves have disposition and role features. Some argue waves cannot be dispositional because – citing (Mumford &amp; Anjum, 2010) – manifestations of dispositions always lead to the creation of new dispositions. Mumford and Anjum merely assert this is so, however, without argument. It is consistent (Williams, 2020) for a theory of dispositions to allow for cases in which a disposition manifests without creating a new disposition, e.g. two cards stacked against each other on a table (Martin, 1994). Additionally, BFO remains neutral on this matter. In any event, dispositions are superimposable in the sense that manifestations can be blocked as described above. </w:t>
       </w:r>
     </w:p>
     <w:p>
@@ -3598,15 +3290,7 @@
       </w:pPr>
       <w:r>
         <w:tab/>
-        <w:t xml:space="preserve">On our proposal, quantum waves are best understood as dispositional and so having material </w:t>
-      </w:r>
-      <w:proofErr w:type="gramStart"/>
-      <w:r>
-        <w:t>bases, and</w:t>
-      </w:r>
-      <w:proofErr w:type="gramEnd"/>
-      <w:r>
-        <w:t xml:space="preserve"> realized in various processes. </w:t>
+        <w:t xml:space="preserve">On our proposal, quantum waves are best understood as dispositional and so having material bases, and realized in various processes. </w:t>
       </w:r>
       <w:r>
         <w:t xml:space="preserve">Superposition is explained by appealing to the fact that wave realizations may block others. This provides a basis for discussion of quantum tunneling, which where roles and dispositions both come into play. </w:t>
@@ -3622,36 +3306,20 @@
         <w:spacing w:after="0" w:line="240" w:lineRule="auto"/>
       </w:pPr>
       <w:r>
-        <w:t xml:space="preserve">Bring in slit experiment to illustrate photon has light and wave like </w:t>
-      </w:r>
-      <w:proofErr w:type="gramStart"/>
-      <w:r>
-        <w:t>features</w:t>
-      </w:r>
-      <w:proofErr w:type="gramEnd"/>
-      <w:r>
-        <w:t xml:space="preserve"> </w:t>
-      </w:r>
-    </w:p>
-    <w:p>
-      <w:pPr>
-        <w:spacing w:after="0" w:line="240" w:lineRule="auto"/>
-      </w:pPr>
-    </w:p>
-    <w:p>
-      <w:pPr>
-        <w:spacing w:after="0" w:line="240" w:lineRule="auto"/>
-      </w:pPr>
-      <w:r>
-        <w:t xml:space="preserve">role understood as completed process may provide wave aspect and disposition is </w:t>
-      </w:r>
-      <w:proofErr w:type="gramStart"/>
-      <w:r>
-        <w:t>particle</w:t>
-      </w:r>
-      <w:proofErr w:type="gramEnd"/>
-      <w:r>
-        <w:t xml:space="preserve"> </w:t>
+        <w:t xml:space="preserve">Bring in slit experiment to illustrate photon has light and wave like features </w:t>
+      </w:r>
+    </w:p>
+    <w:p>
+      <w:pPr>
+        <w:spacing w:after="0" w:line="240" w:lineRule="auto"/>
+      </w:pPr>
+    </w:p>
+    <w:p>
+      <w:pPr>
+        <w:spacing w:after="0" w:line="240" w:lineRule="auto"/>
+      </w:pPr>
+      <w:r>
+        <w:t xml:space="preserve">role understood as completed process may provide wave aspect and disposition is particle </w:t>
       </w:r>
     </w:p>
     <w:p>
@@ -3702,31 +3370,21 @@
         <w:spacing w:after="0" w:line="240" w:lineRule="auto"/>
       </w:pPr>
       <w:r>
-        <w:t xml:space="preserve">Summary and what to do next for future </w:t>
-      </w:r>
-      <w:proofErr w:type="gramStart"/>
-      <w:r>
-        <w:t>work</w:t>
-      </w:r>
-      <w:proofErr w:type="gramEnd"/>
-    </w:p>
-    <w:p>
-      <w:pPr>
-        <w:spacing w:after="0" w:line="240" w:lineRule="auto"/>
-      </w:pPr>
-    </w:p>
-    <w:p>
-      <w:pPr>
-        <w:spacing w:after="0" w:line="240" w:lineRule="auto"/>
-      </w:pPr>
-      <w:r>
-        <w:t xml:space="preserve">Compare work that’s been done with the work of others, as a way to </w:t>
-      </w:r>
-      <w:proofErr w:type="gramStart"/>
-      <w:r>
-        <w:t>clarify</w:t>
-      </w:r>
-      <w:proofErr w:type="gramEnd"/>
+        <w:t>Summary and what to do next for future work</w:t>
+      </w:r>
+    </w:p>
+    <w:p>
+      <w:pPr>
+        <w:spacing w:after="0" w:line="240" w:lineRule="auto"/>
+      </w:pPr>
+    </w:p>
+    <w:p>
+      <w:pPr>
+        <w:spacing w:after="0" w:line="240" w:lineRule="auto"/>
+      </w:pPr>
+      <w:r>
+        <w:t>Compare work that’s been done with the work of others, as a way to clarify</w:t>
+      </w:r>
     </w:p>
     <w:p>
       <w:pPr>
@@ -3930,55 +3588,7 @@
           <w:sz w:val="20"/>
           <w:szCs w:val="20"/>
         </w:rPr>
-        <w:t xml:space="preserve">Bandrowski A, Brinkman R, </w:t>
-      </w:r>
-      <w:proofErr w:type="spellStart"/>
-      <w:r>
-        <w:rPr>
-          <w:sz w:val="20"/>
-          <w:szCs w:val="20"/>
-        </w:rPr>
-        <w:t>Brochhausen</w:t>
-      </w:r>
-      <w:proofErr w:type="spellEnd"/>
-      <w:r>
-        <w:rPr>
-          <w:sz w:val="20"/>
-          <w:szCs w:val="20"/>
-        </w:rPr>
-        <w:t xml:space="preserve"> M, Brush MH, Bug B, </w:t>
-      </w:r>
-      <w:proofErr w:type="spellStart"/>
-      <w:r>
-        <w:rPr>
-          <w:sz w:val="20"/>
-          <w:szCs w:val="20"/>
-        </w:rPr>
-        <w:t>Chibucos</w:t>
-      </w:r>
-      <w:proofErr w:type="spellEnd"/>
-      <w:r>
-        <w:rPr>
-          <w:sz w:val="20"/>
-          <w:szCs w:val="20"/>
-        </w:rPr>
-        <w:t xml:space="preserve"> MC, et al. (2016) The Ontology for Biomedical Investigations. </w:t>
-      </w:r>
-      <w:proofErr w:type="spellStart"/>
-      <w:r>
-        <w:rPr>
-          <w:sz w:val="20"/>
-          <w:szCs w:val="20"/>
-        </w:rPr>
-        <w:t>PLoS</w:t>
-      </w:r>
-      <w:proofErr w:type="spellEnd"/>
-      <w:r>
-        <w:rPr>
-          <w:sz w:val="20"/>
-          <w:szCs w:val="20"/>
-        </w:rPr>
-        <w:t xml:space="preserve"> ONE 11 (4): e0154556. doi:10.1371/journal.pone.0154556</w:t>
+        <w:t>Bandrowski A, Brinkman R, Brochhausen M, Brush MH, Bug B, Chibucos MC, et al. (2016) The Ontology for Biomedical Investigations. PLoS ONE 11 (4): e0154556. doi:10.1371/journal.pone.0154556</w:t>
       </w:r>
     </w:p>
     <w:p>
@@ -4030,66 +3640,18 @@
           <w:sz w:val="20"/>
           <w:szCs w:val="20"/>
         </w:rPr>
-        <w:t xml:space="preserve">Smith B, Ashburner M, </w:t>
-      </w:r>
-      <w:proofErr w:type="spellStart"/>
-      <w:r>
-        <w:rPr>
-          <w:rFonts w:cs="Times New Roman"/>
+        <w:t xml:space="preserve">Smith B, Ashburner M, Rosse C, Bard J, Bug W, Ceusters W, et al. The OBO Foundry: coordinated evolution of ontologies to support biomedical data integration. </w:t>
+      </w:r>
+      <w:r>
+        <w:rPr>
+          <w:rFonts w:cs="Times New Roman"/>
+          <w:i/>
+          <w:iCs/>
           <w:sz w:val="20"/>
           <w:szCs w:val="20"/>
         </w:rPr>
-        <w:t>Rosse</w:t>
-      </w:r>
-      <w:proofErr w:type="spellEnd"/>
-      <w:r>
-        <w:rPr>
-          <w:rFonts w:cs="Times New Roman"/>
-          <w:sz w:val="20"/>
-          <w:szCs w:val="20"/>
-        </w:rPr>
-        <w:t xml:space="preserve"> C, Bard J, Bug W, </w:t>
-      </w:r>
-      <w:proofErr w:type="spellStart"/>
-      <w:r>
-        <w:rPr>
-          <w:rFonts w:cs="Times New Roman"/>
-          <w:sz w:val="20"/>
-          <w:szCs w:val="20"/>
-        </w:rPr>
-        <w:t>Ceusters</w:t>
-      </w:r>
-      <w:proofErr w:type="spellEnd"/>
-      <w:r>
-        <w:rPr>
-          <w:rFonts w:cs="Times New Roman"/>
-          <w:sz w:val="20"/>
-          <w:szCs w:val="20"/>
-        </w:rPr>
-        <w:t xml:space="preserve"> W, et al. The OBO Foundry: coordinated evolution of ontologies to support biomedical data integration. </w:t>
-      </w:r>
-      <w:r>
-        <w:rPr>
-          <w:rFonts w:cs="Times New Roman"/>
-          <w:i/>
-          <w:iCs/>
-          <w:sz w:val="20"/>
-          <w:szCs w:val="20"/>
-        </w:rPr>
-        <w:t xml:space="preserve">Nat </w:t>
-      </w:r>
-      <w:proofErr w:type="spellStart"/>
-      <w:r>
-        <w:rPr>
-          <w:rFonts w:cs="Times New Roman"/>
-          <w:i/>
-          <w:iCs/>
-          <w:sz w:val="20"/>
-          <w:szCs w:val="20"/>
-        </w:rPr>
-        <w:t>Biotechnol</w:t>
-      </w:r>
-      <w:proofErr w:type="spellEnd"/>
+        <w:t>Nat Biotechnol</w:t>
+      </w:r>
       <w:r>
         <w:rPr>
           <w:rFonts w:cs="Times New Roman"/>
@@ -4119,21 +3681,7 @@
         <w:rPr>
           <w:rFonts w:cs="Times New Roman"/>
         </w:rPr>
-        <w:t xml:space="preserve">he Gene Ontology Consortium. The Gene Ontology Resource: 20 years and still </w:t>
-      </w:r>
-      <w:proofErr w:type="spellStart"/>
-      <w:r>
-        <w:rPr>
-          <w:rFonts w:cs="Times New Roman"/>
-        </w:rPr>
-        <w:t>GOing</w:t>
-      </w:r>
-      <w:proofErr w:type="spellEnd"/>
-      <w:r>
-        <w:rPr>
-          <w:rFonts w:cs="Times New Roman"/>
-        </w:rPr>
-        <w:t xml:space="preserve">. </w:t>
+        <w:t xml:space="preserve">he Gene Ontology Consortium. The Gene Ontology Resource: 20 years and still GOing. </w:t>
       </w:r>
       <w:r>
         <w:rPr>
@@ -4155,25 +3703,7 @@
           <w:color w:val="000000" w:themeColor="text1"/>
           <w:shd w:val="clear" w:color="auto" w:fill="FFFFFF"/>
         </w:rPr>
-        <w:t>doi:10.1093/</w:t>
-      </w:r>
-      <w:proofErr w:type="spellStart"/>
-      <w:r>
-        <w:rPr>
-          <w:rFonts w:cs="Times New Roman"/>
-          <w:color w:val="000000" w:themeColor="text1"/>
-          <w:shd w:val="clear" w:color="auto" w:fill="FFFFFF"/>
-        </w:rPr>
-        <w:t>nar</w:t>
-      </w:r>
-      <w:proofErr w:type="spellEnd"/>
-      <w:r>
-        <w:rPr>
-          <w:rFonts w:cs="Times New Roman"/>
-          <w:color w:val="000000" w:themeColor="text1"/>
-          <w:shd w:val="clear" w:color="auto" w:fill="FFFFFF"/>
-        </w:rPr>
-        <w:t>/gky1055.</w:t>
+        <w:t>doi:10.1093/nar/gky1055.</w:t>
       </w:r>
     </w:p>
     <w:bookmarkEnd w:id="8"/>
@@ -4281,21 +3811,7 @@
         <w:rPr>
           <w:rFonts w:cs="Times New Roman"/>
         </w:rPr>
-        <w:t xml:space="preserve">Spear, A., </w:t>
-      </w:r>
-      <w:proofErr w:type="spellStart"/>
-      <w:r>
-        <w:rPr>
-          <w:rFonts w:cs="Times New Roman"/>
-        </w:rPr>
-        <w:t>Ceusters</w:t>
-      </w:r>
-      <w:proofErr w:type="spellEnd"/>
-      <w:r>
-        <w:rPr>
-          <w:rFonts w:cs="Times New Roman"/>
-        </w:rPr>
-        <w:t xml:space="preserve">, W., Smith, B. Functions in Basic Formal Ontology. Applied Ontology. 2016. (11):103-128. </w:t>
+        <w:t xml:space="preserve">Spear, A., Ceusters, W., Smith, B. Functions in Basic Formal Ontology. Applied Ontology. 2016. (11):103-128. </w:t>
       </w:r>
     </w:p>
     <w:p>
@@ -4313,21 +3829,7 @@
         <w:rPr>
           <w:rFonts w:cs="Times New Roman"/>
         </w:rPr>
-        <w:t xml:space="preserve">Cowell LG, Smith B. Infectious Diseases Ontology. In: </w:t>
-      </w:r>
-      <w:proofErr w:type="spellStart"/>
-      <w:r>
-        <w:rPr>
-          <w:rFonts w:cs="Times New Roman"/>
-        </w:rPr>
-        <w:t>Sintchenko</w:t>
-      </w:r>
-      <w:proofErr w:type="spellEnd"/>
-      <w:r>
-        <w:rPr>
-          <w:rFonts w:cs="Times New Roman"/>
-        </w:rPr>
-        <w:t xml:space="preserve"> V, editor. </w:t>
+        <w:t xml:space="preserve">Cowell LG, Smith B. Infectious Diseases Ontology. In: Sintchenko V, editor. </w:t>
       </w:r>
       <w:r>
         <w:rPr>
@@ -4453,15 +3955,7 @@
         </w:tabs>
       </w:pPr>
       <w:r>
-        <w:t xml:space="preserve">Seppala, S., </w:t>
-      </w:r>
-      <w:proofErr w:type="spellStart"/>
-      <w:r>
-        <w:t>Ruttenberg</w:t>
-      </w:r>
-      <w:proofErr w:type="spellEnd"/>
-      <w:r>
-        <w:t xml:space="preserve">, A., Schreiber, Y., Smith, B. (2016). </w:t>
+        <w:t xml:space="preserve">Seppala, S., Ruttenberg, A., Schreiber, Y., Smith, B. (2016). </w:t>
       </w:r>
       <w:r>
         <w:rPr>
@@ -4471,15 +3965,7 @@
         <w:t>Definitions in Ontologies</w:t>
       </w:r>
       <w:r>
-        <w:t xml:space="preserve">. Cahiers de </w:t>
-      </w:r>
-      <w:proofErr w:type="spellStart"/>
-      <w:r>
-        <w:t>Lexicologie</w:t>
-      </w:r>
-      <w:proofErr w:type="spellEnd"/>
-      <w:r>
-        <w:t>. 109(2):175-207.</w:t>
+        <w:t>. Cahiers de Lexicologie. 109(2):175-207.</w:t>
       </w:r>
     </w:p>
     <w:p>
@@ -4499,79 +3985,25 @@
           <w:color w:val="000000" w:themeColor="text1"/>
           <w:shd w:val="clear" w:color="auto" w:fill="FFFFFF"/>
         </w:rPr>
-        <w:t xml:space="preserve">Bandrowski A, Brinkman R, </w:t>
-      </w:r>
-      <w:proofErr w:type="spellStart"/>
-      <w:r>
-        <w:rPr>
-          <w:rFonts w:cs="Times New Roman"/>
+        <w:t xml:space="preserve">Bandrowski A, Brinkman R, Brochhausen M, Brush MH, Bug B, Chibucos MC, et al. The Ontology for Biomedical Investigations. </w:t>
+      </w:r>
+      <w:r>
+        <w:rPr>
+          <w:rFonts w:cs="Times New Roman"/>
+          <w:i/>
+          <w:iCs/>
           <w:color w:val="000000" w:themeColor="text1"/>
           <w:shd w:val="clear" w:color="auto" w:fill="FFFFFF"/>
         </w:rPr>
-        <w:t>Brochhausen</w:t>
-      </w:r>
-      <w:proofErr w:type="spellEnd"/>
+        <w:t>PLOS ONE</w:t>
+      </w:r>
       <w:r>
         <w:rPr>
           <w:rFonts w:cs="Times New Roman"/>
           <w:color w:val="000000" w:themeColor="text1"/>
           <w:shd w:val="clear" w:color="auto" w:fill="FFFFFF"/>
         </w:rPr>
-        <w:t xml:space="preserve"> M, Brush MH, Bug B, </w:t>
-      </w:r>
-      <w:proofErr w:type="spellStart"/>
-      <w:r>
-        <w:rPr>
-          <w:rFonts w:cs="Times New Roman"/>
-          <w:color w:val="000000" w:themeColor="text1"/>
-          <w:shd w:val="clear" w:color="auto" w:fill="FFFFFF"/>
-        </w:rPr>
-        <w:t>Chibucos</w:t>
-      </w:r>
-      <w:proofErr w:type="spellEnd"/>
-      <w:r>
-        <w:rPr>
-          <w:rFonts w:cs="Times New Roman"/>
-          <w:color w:val="000000" w:themeColor="text1"/>
-          <w:shd w:val="clear" w:color="auto" w:fill="FFFFFF"/>
-        </w:rPr>
-        <w:t xml:space="preserve"> MC, et al. The Ontology for Biomedical Investigations. </w:t>
-      </w:r>
-      <w:r>
-        <w:rPr>
-          <w:rFonts w:cs="Times New Roman"/>
-          <w:i/>
-          <w:iCs/>
-          <w:color w:val="000000" w:themeColor="text1"/>
-          <w:shd w:val="clear" w:color="auto" w:fill="FFFFFF"/>
-        </w:rPr>
-        <w:t>PLOS ONE</w:t>
-      </w:r>
-      <w:r>
-        <w:rPr>
-          <w:rFonts w:cs="Times New Roman"/>
-          <w:color w:val="000000" w:themeColor="text1"/>
-          <w:shd w:val="clear" w:color="auto" w:fill="FFFFFF"/>
-        </w:rPr>
-        <w:t xml:space="preserve">. 2016; 11(4):e0154556. </w:t>
-      </w:r>
-      <w:proofErr w:type="spellStart"/>
-      <w:r>
-        <w:rPr>
-          <w:rFonts w:cs="Times New Roman"/>
-          <w:color w:val="000000" w:themeColor="text1"/>
-          <w:shd w:val="clear" w:color="auto" w:fill="FFFFFF"/>
-        </w:rPr>
-        <w:t>doi</w:t>
-      </w:r>
-      <w:proofErr w:type="spellEnd"/>
-      <w:r>
-        <w:rPr>
-          <w:rFonts w:cs="Times New Roman"/>
-          <w:color w:val="000000" w:themeColor="text1"/>
-          <w:shd w:val="clear" w:color="auto" w:fill="FFFFFF"/>
-        </w:rPr>
-        <w:t xml:space="preserve">: </w:t>
+        <w:t xml:space="preserve">. 2016; 11(4):e0154556. doi: </w:t>
       </w:r>
       <w:r>
         <w:rPr>
@@ -4596,15 +4028,7 @@
         </w:rPr>
       </w:pPr>
       <w:r>
-        <w:t xml:space="preserve">Scheuermann, R., </w:t>
-      </w:r>
-      <w:proofErr w:type="spellStart"/>
-      <w:r>
-        <w:t>Ceusters</w:t>
-      </w:r>
-      <w:proofErr w:type="spellEnd"/>
-      <w:r>
-        <w:t xml:space="preserve">, W., Smith, B. (2009). </w:t>
+        <w:t xml:space="preserve">Scheuermann, R., Ceusters, W., Smith, B. (2009). </w:t>
       </w:r>
       <w:r>
         <w:rPr>
@@ -4636,21 +4060,8 @@
           <w:tab w:val="left" w:pos="270"/>
         </w:tabs>
       </w:pPr>
-      <w:proofErr w:type="spellStart"/>
-      <w:r>
-        <w:t>Foulger</w:t>
-      </w:r>
-      <w:proofErr w:type="spellEnd"/>
-      <w:r>
-        <w:t xml:space="preserve">, R. E., </w:t>
-      </w:r>
-      <w:proofErr w:type="spellStart"/>
-      <w:r>
-        <w:t>Osumi</w:t>
-      </w:r>
-      <w:proofErr w:type="spellEnd"/>
-      <w:r>
-        <w:t xml:space="preserve">-Sutherland, D. et. al. (2015). </w:t>
+      <w:r>
+        <w:t xml:space="preserve">Foulger, R. E., Osumi-Sutherland, D. et. al. (2015). </w:t>
       </w:r>
       <w:r>
         <w:rPr>
@@ -4673,15 +4084,7 @@
         </w:r>
       </w:hyperlink>
       <w:r>
-        <w:t>. ncbi.nlm.nih.gov/</w:t>
-      </w:r>
-      <w:proofErr w:type="spellStart"/>
-      <w:r>
-        <w:t>pmc</w:t>
-      </w:r>
-      <w:proofErr w:type="spellEnd"/>
-      <w:r>
-        <w:t>/articles/PMC4517558/</w:t>
+        <w:t>. ncbi.nlm.nih.gov/pmc/articles/PMC4517558/</w:t>
       </w:r>
     </w:p>
     <w:p>
@@ -4695,33 +4098,11 @@
           <w:tab w:val="left" w:pos="270"/>
         </w:tabs>
       </w:pPr>
-      <w:proofErr w:type="spellStart"/>
-      <w:r>
-        <w:rPr>
-          <w:rFonts w:cs="Times New Roman"/>
-        </w:rPr>
-        <w:t>Goldfain</w:t>
-      </w:r>
-      <w:proofErr w:type="spellEnd"/>
-      <w:r>
-        <w:rPr>
-          <w:rFonts w:cs="Times New Roman"/>
-        </w:rPr>
-        <w:t xml:space="preserve"> A, Smith B, Cowell LG. </w:t>
-      </w:r>
-      <w:proofErr w:type="gramStart"/>
-      <w:r>
-        <w:rPr>
-          <w:rFonts w:cs="Times New Roman"/>
-        </w:rPr>
-        <w:t>Dispositions</w:t>
-      </w:r>
-      <w:proofErr w:type="gramEnd"/>
-      <w:r>
-        <w:rPr>
-          <w:rFonts w:cs="Times New Roman"/>
-        </w:rPr>
-        <w:t xml:space="preserve"> and the infectious disease ontology. In: Galton A, </w:t>
+      <w:r>
+        <w:rPr>
+          <w:rFonts w:cs="Times New Roman"/>
+        </w:rPr>
+        <w:t xml:space="preserve">Goldfain A, Smith B, Cowell LG. Dispositions and the infectious disease ontology. In: Galton A, </w:t>
       </w:r>
       <w:r>
         <w:rPr>
@@ -4801,55 +4182,36 @@
           <w:tab w:val="left" w:pos="270"/>
         </w:tabs>
       </w:pPr>
-      <w:proofErr w:type="spellStart"/>
       <w:r>
         <w:rPr>
           <w:rFonts w:cs="Times New Roman"/>
           <w:color w:val="000000" w:themeColor="text1"/>
         </w:rPr>
-        <w:t>Goldfain</w:t>
-      </w:r>
-      <w:proofErr w:type="spellEnd"/>
-      <w:r>
-        <w:rPr>
-          <w:rFonts w:cs="Times New Roman"/>
+        <w:t xml:space="preserve">Goldfain A, Smith B, Cowell LG. Towards an ontological representation of resistance: the case of MRSA. </w:t>
+      </w:r>
+      <w:r>
+        <w:rPr>
+          <w:rFonts w:cs="Times New Roman"/>
+          <w:i/>
+          <w:iCs/>
           <w:color w:val="000000" w:themeColor="text1"/>
         </w:rPr>
-        <w:t xml:space="preserve"> A, Smith B, Cowell LG. Towards an ontological representation of resistance: the case of MRSA. </w:t>
-      </w:r>
-      <w:r>
-        <w:rPr>
-          <w:rFonts w:cs="Times New Roman"/>
-          <w:i/>
-          <w:iCs/>
+        <w:t>J Biomed Inform</w:t>
+      </w:r>
+      <w:r>
+        <w:rPr>
+          <w:rFonts w:cs="Times New Roman"/>
           <w:color w:val="000000" w:themeColor="text1"/>
         </w:rPr>
-        <w:t>J Biomed Inform</w:t>
-      </w:r>
-      <w:r>
-        <w:rPr>
-          <w:rFonts w:cs="Times New Roman"/>
-          <w:color w:val="000000" w:themeColor="text1"/>
-        </w:rPr>
         <w:t xml:space="preserve">. 2011; 44:35-41. </w:t>
       </w:r>
-      <w:proofErr w:type="spellStart"/>
       <w:r>
         <w:rPr>
           <w:rFonts w:cs="Times New Roman"/>
           <w:color w:val="000000" w:themeColor="text1"/>
           <w:shd w:val="clear" w:color="auto" w:fill="FFFFFF"/>
         </w:rPr>
-        <w:t>doi</w:t>
-      </w:r>
-      <w:proofErr w:type="spellEnd"/>
-      <w:r>
-        <w:rPr>
-          <w:rFonts w:cs="Times New Roman"/>
-          <w:color w:val="000000" w:themeColor="text1"/>
-          <w:shd w:val="clear" w:color="auto" w:fill="FFFFFF"/>
-        </w:rPr>
-        <w:t>: 10.1016/j.jbi.2010.02.008.</w:t>
+        <w:t>doi: 10.1016/j.jbi.2010.02.008.</w:t>
       </w:r>
     </w:p>
     <w:p>
@@ -4868,15 +4230,7 @@
         </w:rPr>
       </w:pPr>
       <w:r>
-        <w:t xml:space="preserve">Ashburner M, Ball CA, Blake JA, Botstein D, Butler H, Cherry JM, et al. Gene ontology: tool for the unification of biology. The Gene Ontology Consortium. Nat Genet. 2000; 25(1):25–9. </w:t>
-      </w:r>
-      <w:proofErr w:type="spellStart"/>
-      <w:r>
-        <w:t>Epub</w:t>
-      </w:r>
-      <w:proofErr w:type="spellEnd"/>
-      <w:r>
-        <w:t xml:space="preserve"> 2000/05/10. PMID: 10802651.</w:t>
+        <w:t>Ashburner M, Ball CA, Blake JA, Botstein D, Butler H, Cherry JM, et al. Gene ontology: tool for the unification of biology. The Gene Ontology Consortium. Nat Genet. 2000; 25(1):25–9. Epub 2000/05/10. PMID: 10802651.</w:t>
       </w:r>
     </w:p>
     <w:p>
@@ -4894,45 +4248,8 @@
           <w:u w:val="single"/>
         </w:rPr>
       </w:pPr>
-      <w:proofErr w:type="spellStart"/>
-      <w:r>
-        <w:t>Musen</w:t>
-      </w:r>
-      <w:proofErr w:type="spellEnd"/>
-      <w:r>
-        <w:t xml:space="preserve"> M, Shah N, Noy N, Dai B, Dorf M, Griffith N, et al. </w:t>
-      </w:r>
-      <w:proofErr w:type="spellStart"/>
-      <w:r>
-        <w:t>BioPortal</w:t>
-      </w:r>
-      <w:proofErr w:type="spellEnd"/>
-      <w:r>
-        <w:t xml:space="preserve">: Ontologies and Data Resources with the Click of a Mouse. AMIA </w:t>
-      </w:r>
-      <w:proofErr w:type="spellStart"/>
-      <w:r>
-        <w:t>Annu</w:t>
-      </w:r>
-      <w:proofErr w:type="spellEnd"/>
-      <w:r>
-        <w:t xml:space="preserve"> </w:t>
-      </w:r>
-      <w:proofErr w:type="spellStart"/>
-      <w:r>
-        <w:t>Symp</w:t>
-      </w:r>
-      <w:proofErr w:type="spellEnd"/>
-      <w:r>
-        <w:t xml:space="preserve"> Proc. 2008:1223–4. </w:t>
-      </w:r>
-      <w:proofErr w:type="spellStart"/>
-      <w:r>
-        <w:t>Epub</w:t>
-      </w:r>
-      <w:proofErr w:type="spellEnd"/>
-      <w:r>
-        <w:t xml:space="preserve"> 2008/11/13. PMID: 18999306</w:t>
+      <w:r>
+        <w:t>Musen M, Shah N, Noy N, Dai B, Dorf M, Griffith N, et al. BioPortal: Ontologies and Data Resources with the Click of a Mouse. AMIA Annu Symp Proc. 2008:1223–4. Epub 2008/11/13. PMID: 18999306</w:t>
       </w:r>
     </w:p>
     <w:p>
@@ -4951,21 +4268,8 @@
           <w:u w:val="single"/>
         </w:rPr>
       </w:pPr>
-      <w:proofErr w:type="spellStart"/>
-      <w:r>
-        <w:t>Krotzsch</w:t>
-      </w:r>
-      <w:proofErr w:type="spellEnd"/>
-      <w:r>
-        <w:t xml:space="preserve">, M. et. al. A Description Logic Primer. 2013. </w:t>
-      </w:r>
-      <w:proofErr w:type="spellStart"/>
-      <w:r>
-        <w:t>Arxiv</w:t>
-      </w:r>
-      <w:proofErr w:type="spellEnd"/>
-      <w:r>
-        <w:t xml:space="preserve">. </w:t>
+      <w:r>
+        <w:t xml:space="preserve">Krotzsch, M. et. al. A Description Logic Primer. 2013. Arxiv. </w:t>
       </w:r>
       <w:hyperlink r:id="rId19" w:history="1">
         <w:r>
@@ -5090,15 +4394,7 @@
         <w:pStyle w:val="CommentText"/>
       </w:pPr>
       <w:r>
-        <w:t xml:space="preserve">Superposition and blocking dispositions? Seems like disposition bearing in </w:t>
-      </w:r>
-      <w:proofErr w:type="gramStart"/>
-      <w:r>
-        <w:t>electron</w:t>
-      </w:r>
-      <w:proofErr w:type="gramEnd"/>
-      <w:r>
-        <w:t xml:space="preserve"> </w:t>
+        <w:t xml:space="preserve">Superposition and blocking dispositions? Seems like disposition bearing in electron </w:t>
       </w:r>
     </w:p>
     <w:p>
@@ -5182,15 +4478,7 @@
         <w:annotationRef/>
       </w:r>
       <w:r>
-        <w:t xml:space="preserve">Explain how host can be understood as a disposition or </w:t>
-      </w:r>
-      <w:proofErr w:type="gramStart"/>
-      <w:r>
-        <w:t>role</w:t>
-      </w:r>
-      <w:proofErr w:type="gramEnd"/>
-      <w:r>
-        <w:t xml:space="preserve"> </w:t>
+        <w:t xml:space="preserve">Explain how host can be understood as a disposition or role </w:t>
       </w:r>
     </w:p>
     <w:p>
@@ -5203,13 +4491,8 @@
         <w:pStyle w:val="CommentText"/>
       </w:pPr>
       <w:r>
-        <w:t xml:space="preserve">Oliver thinks disposition is more concerned with probability while role is more concerned with what has </w:t>
-      </w:r>
-      <w:proofErr w:type="gramStart"/>
-      <w:r>
-        <w:t>happened</w:t>
-      </w:r>
-      <w:proofErr w:type="gramEnd"/>
+        <w:t>Oliver thinks disposition is more concerned with probability while role is more concerned with what has happened</w:t>
+      </w:r>
     </w:p>
     <w:p>
       <w:pPr>
@@ -5221,13 +4504,8 @@
         <w:pStyle w:val="CommentText"/>
       </w:pPr>
       <w:r>
-        <w:t xml:space="preserve">Explain this as a consequence of the grounding </w:t>
-      </w:r>
-      <w:proofErr w:type="gramStart"/>
-      <w:r>
-        <w:t>view</w:t>
-      </w:r>
-      <w:proofErr w:type="gramEnd"/>
+        <w:t>Explain this as a consequence of the grounding view</w:t>
+      </w:r>
     </w:p>
     <w:p>
       <w:pPr>
@@ -5239,15 +4517,7 @@
         <w:pStyle w:val="CommentText"/>
       </w:pPr>
       <w:r>
-        <w:t xml:space="preserve">So we have multiple levels and relationship between them using </w:t>
-      </w:r>
-      <w:proofErr w:type="gramStart"/>
-      <w:r>
-        <w:t>grounding</w:t>
-      </w:r>
-      <w:proofErr w:type="gramEnd"/>
-      <w:r>
-        <w:t xml:space="preserve"> </w:t>
+        <w:t xml:space="preserve">So we have multiple levels and relationship between them using grounding </w:t>
       </w:r>
     </w:p>
     <w:p>
@@ -5265,13 +4535,8 @@
         <w:pStyle w:val="CommentText"/>
       </w:pPr>
       <w:r>
-        <w:t xml:space="preserve">Start with function and make all the points made </w:t>
-      </w:r>
-      <w:proofErr w:type="gramStart"/>
-      <w:r>
-        <w:t>here</w:t>
-      </w:r>
-      <w:proofErr w:type="gramEnd"/>
+        <w:t>Start with function and make all the points made here</w:t>
+      </w:r>
     </w:p>
     <w:p>
       <w:pPr>
@@ -5294,15 +4559,7 @@
         <w:annotationRef/>
       </w:r>
       <w:r>
-        <w:t xml:space="preserve">Add discussions of mereological or dependence grounding to these </w:t>
-      </w:r>
-      <w:proofErr w:type="gramStart"/>
-      <w:r>
-        <w:t>examples, once</w:t>
-      </w:r>
-      <w:proofErr w:type="gramEnd"/>
-      <w:r>
-        <w:t xml:space="preserve"> we’ve decided which way to go. </w:t>
+        <w:t xml:space="preserve">Add discussions of mereological or dependence grounding to these examples, once we’ve decided which way to go. </w:t>
       </w:r>
     </w:p>
   </w:comment>

</xml_diff>